<commit_message>
A DML Script, Persistence Layer, Util Package and test code are completed.
</commit_message>
<xml_diff>
--- a/ADMS_document.docx
+++ b/ADMS_document.docx
@@ -8996,7 +8996,34 @@
                 <w:rFonts w:hint="eastAsia"/>
                 <w:szCs w:val="20"/>
               </w:rPr>
-              <w:t>나이로 검색할 수 있음</w:t>
+              <w:t>나이</w:t>
+            </w:r>
+            <w:r>
+              <w:rPr>
+                <w:rFonts w:hint="eastAsia"/>
+                <w:szCs w:val="20"/>
+              </w:rPr>
+              <w:t>,</w:t>
+            </w:r>
+            <w:r>
+              <w:rPr>
+                <w:szCs w:val="20"/>
+              </w:rPr>
+              <w:t xml:space="preserve"> </w:t>
+            </w:r>
+            <w:r>
+              <w:rPr>
+                <w:rFonts w:hint="eastAsia"/>
+                <w:szCs w:val="20"/>
+              </w:rPr>
+              <w:t>이메일</w:t>
+            </w:r>
+            <w:r>
+              <w:rPr>
+                <w:rFonts w:hint="eastAsia"/>
+                <w:szCs w:val="20"/>
+              </w:rPr>
+              <w:t>로 검색할 수 있음</w:t>
             </w:r>
           </w:p>
         </w:tc>
@@ -24498,7 +24525,6 @@
             <w:pPr>
               <w:jc w:val="center"/>
               <w:rPr>
-                <w:rFonts w:hint="eastAsia"/>
                 <w:szCs w:val="20"/>
               </w:rPr>
             </w:pPr>
@@ -24518,7 +24544,6 @@
           <w:p>
             <w:pPr>
               <w:rPr>
-                <w:rFonts w:hint="eastAsia"/>
                 <w:szCs w:val="20"/>
               </w:rPr>
             </w:pPr>
@@ -24546,7 +24571,6 @@
           <w:p>
             <w:pPr>
               <w:rPr>
-                <w:rFonts w:hint="eastAsia"/>
                 <w:szCs w:val="20"/>
               </w:rPr>
             </w:pPr>
@@ -24594,7 +24618,6 @@
             <w:pPr>
               <w:jc w:val="center"/>
               <w:rPr>
-                <w:rFonts w:hint="eastAsia"/>
                 <w:szCs w:val="20"/>
               </w:rPr>
             </w:pPr>
@@ -26310,7 +26333,6 @@
             <w:pPr>
               <w:jc w:val="center"/>
               <w:rPr>
-                <w:rFonts w:hint="eastAsia"/>
                 <w:szCs w:val="20"/>
               </w:rPr>
             </w:pPr>
@@ -26330,7 +26352,6 @@
           <w:p>
             <w:pPr>
               <w:rPr>
-                <w:rFonts w:hint="eastAsia"/>
                 <w:szCs w:val="20"/>
               </w:rPr>
             </w:pPr>
@@ -26358,7 +26379,6 @@
           <w:p>
             <w:pPr>
               <w:rPr>
-                <w:rFonts w:hint="eastAsia"/>
                 <w:szCs w:val="20"/>
               </w:rPr>
             </w:pPr>
@@ -26380,7 +26400,6 @@
           <w:p>
             <w:pPr>
               <w:rPr>
-                <w:rFonts w:hint="eastAsia"/>
                 <w:szCs w:val="20"/>
               </w:rPr>
             </w:pPr>
@@ -26407,7 +26426,6 @@
             <w:pPr>
               <w:jc w:val="center"/>
               <w:rPr>
-                <w:rFonts w:hint="eastAsia"/>
                 <w:szCs w:val="20"/>
               </w:rPr>
             </w:pPr>
@@ -26434,7 +26452,6 @@
             <w:pPr>
               <w:jc w:val="center"/>
               <w:rPr>
-                <w:rFonts w:hint="eastAsia"/>
                 <w:szCs w:val="20"/>
               </w:rPr>
             </w:pPr>
@@ -26794,7 +26811,6 @@
             <w:pPr>
               <w:jc w:val="center"/>
               <w:rPr>
-                <w:rFonts w:hint="eastAsia"/>
                 <w:szCs w:val="20"/>
               </w:rPr>
             </w:pPr>
@@ -26820,7 +26836,6 @@
           <w:p>
             <w:pPr>
               <w:rPr>
-                <w:rFonts w:hint="eastAsia"/>
                 <w:szCs w:val="20"/>
               </w:rPr>
             </w:pPr>
@@ -26848,7 +26863,6 @@
           <w:p>
             <w:pPr>
               <w:rPr>
-                <w:rFonts w:hint="eastAsia"/>
                 <w:szCs w:val="20"/>
               </w:rPr>
             </w:pPr>
@@ -26868,7 +26882,6 @@
           <w:p>
             <w:pPr>
               <w:rPr>
-                <w:rFonts w:hint="eastAsia"/>
                 <w:szCs w:val="20"/>
               </w:rPr>
             </w:pPr>
@@ -26895,7 +26908,6 @@
             <w:pPr>
               <w:jc w:val="center"/>
               <w:rPr>
-                <w:rFonts w:hint="eastAsia"/>
                 <w:szCs w:val="20"/>
               </w:rPr>
             </w:pPr>
@@ -26935,7 +26947,6 @@
             <w:pPr>
               <w:jc w:val="center"/>
               <w:rPr>
-                <w:rFonts w:hint="eastAsia"/>
                 <w:szCs w:val="20"/>
               </w:rPr>
             </w:pPr>
@@ -27844,27 +27855,8 @@
                 <w:szCs w:val="20"/>
               </w:rPr>
             </w:pPr>
-            <w:proofErr w:type="gramStart"/>
-            <w:r>
-              <w:rPr>
-                <w:rFonts w:hint="eastAsia"/>
-                <w:szCs w:val="20"/>
-              </w:rPr>
-              <w:t>n</w:t>
-            </w:r>
-            <w:r>
-              <w:rPr>
-                <w:szCs w:val="20"/>
-              </w:rPr>
-              <w:t>ow(</w:t>
-            </w:r>
-            <w:proofErr w:type="gramEnd"/>
-            <w:r>
-              <w:rPr>
-                <w:szCs w:val="20"/>
-              </w:rPr>
-              <w:t>)</w:t>
-            </w:r>
+            <w:bookmarkStart w:id="0" w:name="_GoBack"/>
+            <w:bookmarkEnd w:id="0"/>
           </w:p>
         </w:tc>
       </w:tr>
@@ -27950,13 +27942,13 @@
                 <w:rFonts w:hint="eastAsia"/>
                 <w:szCs w:val="20"/>
               </w:rPr>
-              <w:t>T</w:t>
-            </w:r>
-            <w:r>
-              <w:rPr>
-                <w:szCs w:val="20"/>
-              </w:rPr>
-              <w:t>INYINT</w:t>
+              <w:t>B</w:t>
+            </w:r>
+            <w:r>
+              <w:rPr>
+                <w:szCs w:val="20"/>
+              </w:rPr>
+              <w:t>IT</w:t>
             </w:r>
           </w:p>
         </w:tc>
@@ -29153,9 +29145,16 @@
             </w:pPr>
             <w:r>
               <w:rPr>
-                <w:szCs w:val="20"/>
-              </w:rPr>
-              <w:t>TINYINT</w:t>
+                <w:rFonts w:hint="eastAsia"/>
+                <w:szCs w:val="20"/>
+              </w:rPr>
+              <w:t>B</w:t>
+            </w:r>
+            <w:r>
+              <w:rPr>
+                <w:szCs w:val="20"/>
+              </w:rPr>
+              <w:t>IT</w:t>
             </w:r>
           </w:p>
         </w:tc>
@@ -29285,8 +29284,6 @@
               </w:rPr>
               <w:t>저장폴더</w:t>
             </w:r>
-            <w:bookmarkStart w:id="0" w:name="_GoBack"/>
-            <w:bookmarkEnd w:id="0"/>
             <w:r>
               <w:rPr>
                 <w:rFonts w:hint="eastAsia"/>
@@ -33233,7 +33230,7 @@
 </file>
 
 <file path=customXml/itemProps1.xml><?xml version="1.0" encoding="utf-8"?>
-<ds:datastoreItem xmlns:ds="http://schemas.openxmlformats.org/officeDocument/2006/customXml" ds:itemID="{A9200341-7B85-4DD2-BCF8-1D4C95E61F5C}">
+<ds:datastoreItem xmlns:ds="http://schemas.openxmlformats.org/officeDocument/2006/customXml" ds:itemID="{A09F0E80-15FD-47C3-B443-56FC554215E6}">
   <ds:schemaRefs>
     <ds:schemaRef ds:uri="http://schemas.openxmlformats.org/officeDocument/2006/bibliography"/>
   </ds:schemaRefs>

</xml_diff>